<commit_message>
Finished description and added powerpoint presentation. Created code comments. Added random prediction accuracy check.
</commit_message>
<xml_diff>
--- a/documentation/description.docx
+++ b/documentation/description.docx
@@ -4,161 +4,232 @@
   <w:body>
     <w:p>
       <w:pPr>
-        <w:pStyle w:val="NormalWeb"/>
-        <w:shd w:val="clear" w:color="auto" w:fill="FFFFFF"/>
-        <w:spacing w:before="120" w:beforeAutospacing="0" w:after="240" w:afterAutospacing="0"/>
-        <w:rPr>
-          <w:rFonts w:ascii="Lucida Sans Unicode" w:hAnsi="Lucida Sans Unicode" w:cs="Lucida Sans Unicode"/>
-          <w:color w:val="565A5C"/>
-          <w:spacing w:val="3"/>
-          <w:sz w:val="18"/>
-          <w:szCs w:val="18"/>
-        </w:rPr>
-      </w:pPr>
-      <w:r>
-        <w:rPr>
-          <w:rFonts w:ascii="Lucida Sans Unicode" w:hAnsi="Lucida Sans Unicode" w:cs="Lucida Sans Unicode"/>
-          <w:color w:val="565A5C"/>
-          <w:spacing w:val="3"/>
-          <w:sz w:val="18"/>
-          <w:szCs w:val="18"/>
-        </w:rPr>
-        <w:t>Submit a zip file per group containing implementation code, description and presentation slides. If individual implementations vary, create a zip for each member.</w:t>
-      </w:r>
-    </w:p>
-    <w:p>
-      <w:pPr>
-        <w:pStyle w:val="NormalWeb"/>
-        <w:shd w:val="clear" w:color="auto" w:fill="FFFFFF"/>
-        <w:spacing w:before="0" w:beforeAutospacing="0" w:after="0" w:afterAutospacing="0"/>
-        <w:rPr>
-          <w:rFonts w:ascii="Lucida Sans Unicode" w:hAnsi="Lucida Sans Unicode" w:cs="Lucida Sans Unicode"/>
-          <w:color w:val="565A5C"/>
-          <w:spacing w:val="3"/>
-          <w:sz w:val="18"/>
-          <w:szCs w:val="18"/>
-        </w:rPr>
-      </w:pPr>
-      <w:r>
-        <w:rPr>
-          <w:rStyle w:val="Strong"/>
-          <w:rFonts w:ascii="Lucida Sans Unicode" w:hAnsi="Lucida Sans Unicode" w:cs="Lucida Sans Unicode"/>
-          <w:color w:val="565A5C"/>
-          <w:spacing w:val="3"/>
-          <w:sz w:val="18"/>
-          <w:szCs w:val="18"/>
-          <w:bdr w:val="none" w:sz="0" w:space="0" w:color="auto" w:frame="1"/>
-        </w:rPr>
-        <w:t>Code and Description (3 marks):</w:t>
-      </w:r>
-      <w:r>
-        <w:rPr>
-          <w:rFonts w:ascii="Lucida Sans Unicode" w:hAnsi="Lucida Sans Unicode" w:cs="Lucida Sans Unicode"/>
-          <w:color w:val="565A5C"/>
-          <w:spacing w:val="3"/>
-          <w:sz w:val="18"/>
-          <w:szCs w:val="18"/>
-        </w:rPr>
-        <w:t> The 'description' can be a PDF or MS WORD file providing instructions about how to run your code, using which tool, what was the system you used (OS, processor speed) and what versions of other software is needed. Code means your program code that you developed or extended for the project. YOU MUST identify the development you did for the project. If you used a GUI based tool, provide screen shots of what you did and explain every step.</w:t>
-      </w:r>
-    </w:p>
-    <w:p>
-      <w:pPr>
         <w:jc w:val="center"/>
-      </w:pPr>
-    </w:p>
-    <w:p>
-      <w:pPr>
-        <w:jc w:val="center"/>
-        <w:rPr>
-          <w:b/>
-          <w:sz w:val="28"/>
-          <w:szCs w:val="28"/>
-        </w:rPr>
-      </w:pPr>
-      <w:r>
-        <w:rPr>
-          <w:b/>
-          <w:sz w:val="28"/>
-          <w:szCs w:val="28"/>
-        </w:rPr>
-        <w:t>CISC 452 Pet Adoption Prediction</w:t>
-      </w:r>
-    </w:p>
-    <w:p>
-      <w:pPr>
-        <w:jc w:val="center"/>
-        <w:rPr>
-          <w:b/>
-          <w:sz w:val="28"/>
-          <w:szCs w:val="28"/>
-        </w:rPr>
-      </w:pPr>
-      <w:r>
-        <w:rPr>
-          <w:b/>
-          <w:sz w:val="28"/>
-          <w:szCs w:val="28"/>
-        </w:rPr>
-        <w:t>Code Explanation</w:t>
-      </w:r>
-    </w:p>
-    <w:p>
-      <w:pPr>
-        <w:rPr>
-          <w:b/>
-        </w:rPr>
-      </w:pPr>
-      <w:r>
-        <w:rPr>
-          <w:b/>
-        </w:rPr>
-        <w:t>Code Requirements</w:t>
-      </w:r>
-    </w:p>
-    <w:p>
-      <w:pPr>
-        <w:pStyle w:val="ListParagraph"/>
-        <w:numPr>
-          <w:ilvl w:val="0"/>
-          <w:numId w:val="1"/>
-        </w:numPr>
-      </w:pPr>
-      <w:r>
-        <w:t>Python</w:t>
-      </w:r>
-    </w:p>
-    <w:p>
-      <w:pPr>
-        <w:pStyle w:val="ListParagraph"/>
-        <w:numPr>
-          <w:ilvl w:val="1"/>
-          <w:numId w:val="1"/>
-        </w:numPr>
-      </w:pPr>
-      <w:r>
-        <w:t>Version 3.6 (TensorFlow compatible)</w:t>
-      </w:r>
-    </w:p>
-    <w:p>
-      <w:pPr>
-        <w:pStyle w:val="ListParagraph"/>
-        <w:numPr>
-          <w:ilvl w:val="0"/>
-          <w:numId w:val="1"/>
-        </w:numPr>
-      </w:pPr>
-      <w:r>
-        <w:t>Tensor</w:t>
-      </w:r>
-      <w:r>
-        <w:t>F</w:t>
-      </w:r>
-      <w:r>
-        <w:t>low</w:t>
-      </w:r>
+        <w:rPr>
+          <w:b/>
+          <w:sz w:val="32"/>
+          <w:szCs w:val="32"/>
+        </w:rPr>
+      </w:pPr>
       <w:bookmarkStart w:id="0" w:name="_GoBack"/>
       <w:bookmarkEnd w:id="0"/>
+      <w:r>
+        <w:rPr>
+          <w:b/>
+          <w:sz w:val="32"/>
+          <w:szCs w:val="32"/>
+        </w:rPr>
+        <w:t>CISC 452 Pet Adoption Prediction</w:t>
+      </w:r>
+      <w:r>
+        <w:rPr>
+          <w:b/>
+          <w:sz w:val="32"/>
+          <w:szCs w:val="32"/>
+        </w:rPr>
+        <w:br/>
+      </w:r>
+      <w:r>
+        <w:rPr>
+          <w:b/>
+          <w:sz w:val="32"/>
+          <w:szCs w:val="32"/>
+        </w:rPr>
+        <w:t>Description</w:t>
+      </w:r>
+    </w:p>
+    <w:p>
+      <w:pPr>
+        <w:jc w:val="center"/>
+        <w:rPr>
+          <w:b/>
+          <w:sz w:val="24"/>
+          <w:szCs w:val="24"/>
+        </w:rPr>
+      </w:pPr>
+      <w:r>
+        <w:rPr>
+          <w:b/>
+          <w:sz w:val="24"/>
+          <w:szCs w:val="24"/>
+        </w:rPr>
+        <w:t>Garett MacGowan (10197107)</w:t>
+      </w:r>
+      <w:r>
+        <w:rPr>
+          <w:b/>
+          <w:sz w:val="24"/>
+          <w:szCs w:val="24"/>
+        </w:rPr>
+        <w:br/>
+        <w:t>Areege Chaudhary</w:t>
+      </w:r>
+      <w:r>
+        <w:rPr>
+          <w:b/>
+          <w:sz w:val="24"/>
+          <w:szCs w:val="24"/>
+        </w:rPr>
+        <w:t xml:space="preserve"> </w:t>
+      </w:r>
+      <w:r>
+        <w:rPr>
+          <w:b/>
+          <w:sz w:val="24"/>
+          <w:szCs w:val="24"/>
+        </w:rPr>
+        <w:t>(10197607)</w:t>
+      </w:r>
+    </w:p>
+    <w:p>
+      <w:pPr>
+        <w:rPr>
+          <w:b/>
+        </w:rPr>
+      </w:pPr>
+      <w:r>
+        <w:rPr>
+          <w:b/>
+        </w:rPr>
+        <w:t>Overview</w:t>
+      </w:r>
+    </w:p>
+    <w:p>
+      <w:r>
+        <w:t xml:space="preserve">The problem presented is a </w:t>
+      </w:r>
+      <w:r>
+        <w:t xml:space="preserve">classification problem. The goal is to take a large dataset of </w:t>
+      </w:r>
+      <w:r>
+        <w:t>features including pet attributes, sentiment analysis on pet descriptions, metadata on pet images, and pet images, and predict how quickly a pet will be adopted. There are 5 classes for adoption</w:t>
+      </w:r>
+      <w:r>
+        <w:t xml:space="preserve"> speed</w:t>
+      </w:r>
+      <w:r>
+        <w:t>.</w:t>
+      </w:r>
+      <w:r>
+        <w:t xml:space="preserve"> 0 means the pet was adopted on the same day it was listed. 1 means the pet was adopted between 1 and 7 days after being listed. 2 means the pet was adopted between 8 and 30 days after being listed. 3 means between 31 and 90 days after being listed. 4 means no adoption after 100 days of being listed.</w:t>
+      </w:r>
+    </w:p>
+    <w:p>
+      <w:pPr>
+        <w:rPr>
+          <w:b/>
+        </w:rPr>
+      </w:pPr>
+      <w:r>
+        <w:rPr>
+          <w:b/>
+        </w:rPr>
+        <w:t>Contributions</w:t>
+      </w:r>
+    </w:p>
+    <w:p>
+      <w:r>
+        <w:t xml:space="preserve">Both members participated in a pair programming style for the development of the data pre-processing component of the prediction algorithm. Areege Chaudhary worked on version one of the </w:t>
+      </w:r>
+      <w:r>
+        <w:t>model</w:t>
+      </w:r>
+      <w:r>
+        <w:t>. Her approach was to create an ordinal regression model with rectified linear unit dense layers</w:t>
+      </w:r>
+      <w:r>
+        <w:t xml:space="preserve"> with dropout to prevent overfitting,</w:t>
+      </w:r>
+      <w:r>
+        <w:t xml:space="preserve"> and a single </w:t>
+      </w:r>
+      <w:r>
+        <w:t xml:space="preserve">linear activation </w:t>
+      </w:r>
+      <w:r>
+        <w:t xml:space="preserve">dense output node with mean squared error as the loss function. </w:t>
+      </w:r>
+      <w:r>
+        <w:t xml:space="preserve">Results from </w:t>
+      </w:r>
+      <w:r>
+        <w:t xml:space="preserve">her </w:t>
+      </w:r>
+      <w:r>
+        <w:t xml:space="preserve">predictor are binned to fit the ordinal labels. </w:t>
+      </w:r>
+      <w:r>
+        <w:t>Garett MacGowan worked on version two of the model.</w:t>
+      </w:r>
+      <w:r>
+        <w:t xml:space="preserve"> His approach was to create a classification model with sigmoid dense layers with dropout to prevent overfitting, and a five node Softmax activated output layer with sparse categorical cross entropy as the loss function.</w:t>
+      </w:r>
+    </w:p>
+    <w:p>
+      <w:r>
+        <w:t>Note that contributions are pointed out in</w:t>
+      </w:r>
+      <w:r>
+        <w:t xml:space="preserve"> the in-code comments</w:t>
+      </w:r>
+      <w:r>
+        <w:t>.</w:t>
+      </w:r>
+    </w:p>
+    <w:p>
+      <w:pPr>
+        <w:rPr>
+          <w:b/>
+        </w:rPr>
+      </w:pPr>
+      <w:r>
+        <w:rPr>
+          <w:b/>
+        </w:rPr>
+        <w:t>Code Requirements</w:t>
+      </w:r>
+    </w:p>
+    <w:p>
+      <w:pPr>
+        <w:pStyle w:val="ListParagraph"/>
+        <w:numPr>
+          <w:ilvl w:val="0"/>
+          <w:numId w:val="1"/>
+        </w:numPr>
+      </w:pPr>
+      <w:r>
+        <w:t>Python</w:t>
+      </w:r>
+    </w:p>
+    <w:p>
+      <w:pPr>
+        <w:pStyle w:val="ListParagraph"/>
+        <w:numPr>
+          <w:ilvl w:val="1"/>
+          <w:numId w:val="1"/>
+        </w:numPr>
+      </w:pPr>
+      <w:r>
+        <w:t>Version 3.6 (TensorFlow compatible)</w:t>
+      </w:r>
+    </w:p>
+    <w:p>
+      <w:pPr>
+        <w:pStyle w:val="ListParagraph"/>
+        <w:numPr>
+          <w:ilvl w:val="0"/>
+          <w:numId w:val="1"/>
+        </w:numPr>
+      </w:pPr>
+      <w:r>
+        <w:t>Tensor</w:t>
+      </w:r>
+      <w:r>
+        <w:t>F</w:t>
+      </w:r>
+      <w:r>
+        <w:t>low</w:t>
+      </w:r>
     </w:p>
     <w:p>
       <w:pPr>
@@ -337,6 +408,7 @@
         </w:numPr>
       </w:pPr>
       <w:r>
+        <w:lastRenderedPageBreak/>
         <w:t>csv</w:t>
       </w:r>
     </w:p>
@@ -434,6 +506,42 @@
       </w:pPr>
       <w:r>
         <w:t>Used for building an iterable of file names given wildcard directory</w:t>
+      </w:r>
+    </w:p>
+    <w:p>
+      <w:pPr>
+        <w:pStyle w:val="ListParagraph"/>
+        <w:numPr>
+          <w:ilvl w:val="0"/>
+          <w:numId w:val="1"/>
+        </w:numPr>
+      </w:pPr>
+      <w:r>
+        <w:t>random</w:t>
+      </w:r>
+    </w:p>
+    <w:p>
+      <w:pPr>
+        <w:pStyle w:val="ListParagraph"/>
+        <w:numPr>
+          <w:ilvl w:val="1"/>
+          <w:numId w:val="1"/>
+        </w:numPr>
+      </w:pPr>
+      <w:r>
+        <w:t>Comes with python installation</w:t>
+      </w:r>
+    </w:p>
+    <w:p>
+      <w:pPr>
+        <w:pStyle w:val="ListParagraph"/>
+        <w:numPr>
+          <w:ilvl w:val="1"/>
+          <w:numId w:val="1"/>
+        </w:numPr>
+      </w:pPr>
+      <w:r>
+        <w:t>Used for checking random prediction accuracy</w:t>
       </w:r>
     </w:p>
     <w:p>
@@ -476,7 +584,6 @@
         </w:rPr>
       </w:pPr>
       <w:r>
-        <w:lastRenderedPageBreak/>
         <w:t>Run the python file</w:t>
       </w:r>
       <w:r>
@@ -507,7 +614,7 @@
         </w:numPr>
       </w:pPr>
       <w:r>
-        <w:t>Parameters include</w:t>
+        <w:t>String dataDirectory</w:t>
       </w:r>
     </w:p>
     <w:p>
@@ -519,24 +626,19 @@
         </w:numPr>
       </w:pPr>
       <w:r>
-        <w:t xml:space="preserve">String </w:t>
-      </w:r>
-      <w:proofErr w:type="spellStart"/>
-      <w:r>
-        <w:t>dataDirectory</w:t>
-      </w:r>
-      <w:proofErr w:type="spellEnd"/>
-    </w:p>
-    <w:p>
-      <w:pPr>
-        <w:pStyle w:val="ListParagraph"/>
-        <w:numPr>
-          <w:ilvl w:val="3"/>
+        <w:t>The directory that points to the data folder</w:t>
+      </w:r>
+    </w:p>
+    <w:p>
+      <w:pPr>
+        <w:pStyle w:val="ListParagraph"/>
+        <w:numPr>
+          <w:ilvl w:val="1"/>
           <w:numId w:val="2"/>
         </w:numPr>
       </w:pPr>
       <w:r>
-        <w:t>The directory that points to the data folder</w:t>
+        <w:t>Boolean preprocessed</w:t>
       </w:r>
     </w:p>
     <w:p>
@@ -548,28 +650,34 @@
         </w:numPr>
       </w:pPr>
       <w:r>
-        <w:t>Boolean preprocessed</w:t>
-      </w:r>
-    </w:p>
-    <w:p>
-      <w:pPr>
-        <w:pStyle w:val="ListParagraph"/>
-        <w:numPr>
-          <w:ilvl w:val="3"/>
+        <w:t xml:space="preserve">Whether or not the training data and testing data has already been pre-processed. This is used to speed up computation time. It only needs to be set to False if the pre-processing strategy has changed, or </w:t>
+      </w:r>
+      <w:r>
+        <w:t>if</w:t>
+      </w:r>
+      <w:r>
+        <w:t xml:space="preserve"> the model is being deployed.</w:t>
+      </w:r>
+      <w:r>
+        <w:t xml:space="preserve"> (new data needs to be pre-processed).</w:t>
+      </w:r>
+    </w:p>
+    <w:p>
+      <w:pPr>
+        <w:pStyle w:val="ListParagraph"/>
+        <w:numPr>
+          <w:ilvl w:val="1"/>
           <w:numId w:val="2"/>
         </w:numPr>
       </w:pPr>
       <w:r>
-        <w:t xml:space="preserve">Whether or not the training data and testing data has already been pre-processed. This is used to speed up computation time. It only needs to be set to False if the pre-processing strategy has changed, or </w:t>
-      </w:r>
-      <w:r>
-        <w:t>if</w:t>
-      </w:r>
-      <w:r>
-        <w:t xml:space="preserve"> the model is being deployed.</w:t>
-      </w:r>
-      <w:r>
-        <w:t xml:space="preserve"> (new data needs to be pre-processed).</w:t>
+        <w:t>Boolean re</w:t>
+      </w:r>
+      <w:r>
+        <w:t>t</w:t>
+      </w:r>
+      <w:r>
+        <w:t>rain</w:t>
       </w:r>
     </w:p>
     <w:p>
@@ -581,24 +689,6 @@
         </w:numPr>
       </w:pPr>
       <w:r>
-        <w:t>Boolean re</w:t>
-      </w:r>
-      <w:r>
-        <w:t>t</w:t>
-      </w:r>
-      <w:r>
-        <w:t>rain</w:t>
-      </w:r>
-    </w:p>
-    <w:p>
-      <w:pPr>
-        <w:pStyle w:val="ListParagraph"/>
-        <w:numPr>
-          <w:ilvl w:val="3"/>
-          <w:numId w:val="2"/>
-        </w:numPr>
-      </w:pPr>
-      <w:r>
         <w:t>Whether or not to retrain the network.</w:t>
       </w:r>
     </w:p>
@@ -673,6 +763,21 @@
       </w:r>
       <w:r>
         <w:t>z</w:t>
+      </w:r>
+    </w:p>
+    <w:p>
+      <w:pPr>
+        <w:pStyle w:val="ListParagraph"/>
+        <w:numPr>
+          <w:ilvl w:val="0"/>
+          <w:numId w:val="3"/>
+        </w:numPr>
+        <w:rPr>
+          <w:b/>
+        </w:rPr>
+      </w:pPr>
+      <w:r>
+        <w:t>Windows 10</w:t>
       </w:r>
     </w:p>
     <w:p>
@@ -1591,7 +1696,6 @@
     <w:name w:val="Normal (Web)"/>
     <w:basedOn w:val="Normal"/>
     <w:uiPriority w:val="99"/>
-    <w:semiHidden/>
     <w:unhideWhenUsed/>
     <w:rsid w:val="000F3D54"/>
     <w:pPr>

</xml_diff>